<commit_message>
Update Lab Diary and Results of Experiment 4
</commit_message>
<xml_diff>
--- a/hacking_the_simplespectro/documentation/Lab_Diary_Yann.docx
+++ b/hacking_the_simplespectro/documentation/Lab_Diary_Yann.docx
@@ -11847,234 +11847,390 @@
         <w:rPr>
           <w:lang w:val="en-CA"/>
         </w:rPr>
-        <w:t>The SPECTRO-PLONGEUR is finally waterproof</w:t>
-      </w:r>
-    </w:p>
-    <w:p>
-      <w:pPr>
-        <w:pStyle w:val="ListParagraph"/>
-        <w:numPr>
-          <w:ilvl w:val="0"/>
-          <w:numId w:val="1"/>
-        </w:numPr>
-        <w:rPr>
-          <w:lang w:val="en-CA"/>
-        </w:rPr>
-      </w:pPr>
-      <w:r>
-        <w:rPr>
-          <w:lang w:val="en-CA"/>
-        </w:rPr>
-        <w:t>Solving the problem with the motor</w:t>
-      </w:r>
-    </w:p>
-    <w:p>
-      <w:pPr>
-        <w:rPr>
-          <w:lang w:val="en-CA"/>
-        </w:rPr>
-      </w:pPr>
-    </w:p>
-    <w:p>
-      <w:pPr>
-        <w:rPr>
-          <w:lang w:val="en-CA"/>
-        </w:rPr>
-      </w:pPr>
-      <w:r>
-        <w:rPr>
-          <w:lang w:val="en-CA"/>
-        </w:rPr>
-        <w:t>July 4</w:t>
-      </w:r>
-      <w:r>
-        <w:rPr>
-          <w:vertAlign w:val="superscript"/>
-          <w:lang w:val="en-CA"/>
-        </w:rPr>
-        <w:t>th</w:t>
-      </w:r>
-    </w:p>
-    <w:p>
-      <w:pPr>
-        <w:pStyle w:val="ListParagraph"/>
-        <w:numPr>
-          <w:ilvl w:val="0"/>
-          <w:numId w:val="1"/>
-        </w:numPr>
-        <w:rPr>
-          <w:lang w:val="en-CA"/>
-        </w:rPr>
-      </w:pPr>
-      <w:r>
-        <w:rPr>
-          <w:lang w:val="en-CA"/>
-        </w:rPr>
-        <w:t xml:space="preserve">Experiment 4 with </w:t>
-      </w:r>
-      <w:r>
-        <w:rPr>
-          <w:lang w:val="en-CA"/>
-        </w:rPr>
-        <w:t>SPECTRO v.6 and simple-</w:t>
-      </w:r>
-      <w:proofErr w:type="spellStart"/>
-      <w:r>
-        <w:rPr>
-          <w:lang w:val="en-CA"/>
-        </w:rPr>
-        <w:t>spectro</w:t>
-      </w:r>
-      <w:proofErr w:type="spellEnd"/>
-    </w:p>
-    <w:p>
-      <w:pPr>
-        <w:pStyle w:val="ListParagraph"/>
-        <w:numPr>
-          <w:ilvl w:val="1"/>
-          <w:numId w:val="1"/>
-        </w:numPr>
-        <w:rPr>
-          <w:lang w:val="en-CA"/>
-        </w:rPr>
-      </w:pPr>
-      <w:r>
-        <w:rPr>
-          <w:lang w:val="en-CA"/>
-        </w:rPr>
-        <w:t xml:space="preserve">Determine if the distance from the led to the receptor is appropriate </w:t>
-      </w:r>
-    </w:p>
-    <w:p>
-      <w:pPr>
-        <w:pStyle w:val="ListParagraph"/>
-        <w:numPr>
-          <w:ilvl w:val="1"/>
-          <w:numId w:val="1"/>
-        </w:numPr>
-        <w:rPr>
-          <w:lang w:val="en-CA"/>
-        </w:rPr>
-      </w:pPr>
-      <w:r>
-        <w:rPr>
-          <w:lang w:val="en-CA"/>
-        </w:rPr>
-        <w:t xml:space="preserve">Determine if the absorbance calculated by the difference of absorbance of the 2 </w:t>
-      </w:r>
-      <w:r>
-        <w:rPr>
-          <w:lang w:val="en-CA"/>
-        </w:rPr>
-        <w:t>LED</w:t>
-      </w:r>
-      <w:r>
-        <w:rPr>
-          <w:lang w:val="en-CA"/>
-        </w:rPr>
-        <w:t>s is correlated with the absorbance measured by the simple-</w:t>
-      </w:r>
-      <w:proofErr w:type="spellStart"/>
-      <w:r>
-        <w:rPr>
-          <w:lang w:val="en-CA"/>
-        </w:rPr>
-        <w:t>spectro</w:t>
-      </w:r>
-      <w:proofErr w:type="spellEnd"/>
-    </w:p>
-    <w:p>
-      <w:pPr>
-        <w:rPr>
-          <w:lang w:val="en-CA"/>
-        </w:rPr>
-      </w:pPr>
-    </w:p>
-    <w:p>
-      <w:pPr>
-        <w:pStyle w:val="Heading2"/>
-        <w:rPr>
-          <w:lang w:val="en-CA"/>
-        </w:rPr>
-      </w:pPr>
-      <w:r>
-        <w:rPr>
-          <w:lang w:val="en-CA"/>
-        </w:rPr>
-        <w:t>To do next</w:t>
-      </w:r>
-    </w:p>
-    <w:p>
-      <w:pPr>
-        <w:pStyle w:val="ListParagraph"/>
-        <w:rPr>
-          <w:lang w:val="en-CA"/>
-        </w:rPr>
-      </w:pPr>
-    </w:p>
-    <w:p>
-      <w:pPr>
-        <w:pStyle w:val="ListParagraph"/>
-        <w:numPr>
-          <w:ilvl w:val="0"/>
-          <w:numId w:val="1"/>
-        </w:numPr>
-        <w:rPr>
-          <w:lang w:val="en-CA"/>
-        </w:rPr>
-      </w:pPr>
-      <w:r>
-        <w:rPr>
-          <w:lang w:val="en-CA"/>
-        </w:rPr>
-        <w:t xml:space="preserve">Create v. 7 of </w:t>
-      </w:r>
-      <w:proofErr w:type="spellStart"/>
-      <w:r>
-        <w:rPr>
-          <w:lang w:val="en-CA"/>
-        </w:rPr>
-        <w:t>spectro</w:t>
-      </w:r>
-      <w:proofErr w:type="spellEnd"/>
-    </w:p>
-    <w:p>
-      <w:pPr>
-        <w:pStyle w:val="ListParagraph"/>
-        <w:numPr>
-          <w:ilvl w:val="0"/>
-          <w:numId w:val="1"/>
-        </w:numPr>
-        <w:rPr>
-          <w:lang w:val="en-CA"/>
-        </w:rPr>
-      </w:pPr>
-      <w:r>
-        <w:rPr>
-          <w:lang w:val="en-CA"/>
-        </w:rPr>
-        <w:t>What</w:t>
-      </w:r>
-      <w:r>
-        <w:rPr>
-          <w:lang w:val="en-CA"/>
-        </w:rPr>
-        <w:t>’</w:t>
-      </w:r>
-      <w:r>
-        <w:rPr>
-          <w:lang w:val="en-CA"/>
-        </w:rPr>
-        <w:t>s fluorescence</w:t>
-      </w:r>
-      <w:r>
-        <w:rPr>
-          <w:lang w:val="en-CA"/>
-        </w:rPr>
-        <w:t>?</w:t>
+        <w:t>The SPECTRO-PLONGEUR</w:t>
+      </w:r>
+      <w:r>
+        <w:rPr>
+          <w:lang w:val="en-CA"/>
+        </w:rPr>
+        <w:t xml:space="preserve"> seems to be finally </w:t>
+      </w:r>
+      <w:r>
+        <w:rPr>
+          <w:lang w:val="en-CA"/>
+        </w:rPr>
+        <w:t>waterproof</w:t>
+      </w:r>
+      <w:r>
+        <w:rPr>
+          <w:lang w:val="en-CA"/>
+        </w:rPr>
+        <w:t xml:space="preserve"> as no water enters when it is submersed </w:t>
+      </w:r>
+      <w:r>
+        <w:rPr>
+          <w:lang w:val="en-CA"/>
+        </w:rPr>
+        <w:t xml:space="preserve">for </w:t>
       </w:r>
       <w:bookmarkStart w:id="2" w:name="_GoBack"/>
       <w:bookmarkEnd w:id="2"/>
+      <w:r>
+        <w:rPr>
+          <w:lang w:val="en-CA"/>
+        </w:rPr>
+        <w:t>1 hour</w:t>
+      </w:r>
+    </w:p>
+    <w:p>
+      <w:pPr>
+        <w:pStyle w:val="ListParagraph"/>
+        <w:numPr>
+          <w:ilvl w:val="0"/>
+          <w:numId w:val="1"/>
+        </w:numPr>
+        <w:rPr>
+          <w:lang w:val="en-CA"/>
+        </w:rPr>
+      </w:pPr>
+      <w:r>
+        <w:rPr>
+          <w:lang w:val="en-CA"/>
+        </w:rPr>
+        <w:t>Solving the problem with the motor</w:t>
+      </w:r>
+    </w:p>
+    <w:p>
+      <w:pPr>
+        <w:pStyle w:val="ListParagraph"/>
+        <w:numPr>
+          <w:ilvl w:val="0"/>
+          <w:numId w:val="1"/>
+        </w:numPr>
+        <w:rPr>
+          <w:lang w:val="en-CA"/>
+        </w:rPr>
+      </w:pPr>
+      <w:r>
+        <w:rPr>
+          <w:lang w:val="en-CA"/>
+        </w:rPr>
+        <w:t>“</w:t>
+      </w:r>
+      <w:r>
+        <w:rPr>
+          <w:lang w:val="en-CA"/>
+        </w:rPr>
+        <w:t>Montage:</w:t>
+      </w:r>
+    </w:p>
+    <w:p>
+      <w:pPr>
+        <w:pStyle w:val="ListParagraph"/>
+        <w:numPr>
+          <w:ilvl w:val="1"/>
+          <w:numId w:val="1"/>
+        </w:numPr>
+        <w:rPr>
+          <w:lang w:val="en-CA"/>
+        </w:rPr>
+      </w:pPr>
+      <w:r>
+        <w:rPr>
+          <w:lang w:val="en-CA"/>
+        </w:rPr>
+        <w:t xml:space="preserve">Material: slabs (6.1, 6.2, 6.3 and 6.4), 2 blue LEDs, </w:t>
+      </w:r>
+      <w:r>
+        <w:rPr>
+          <w:lang w:val="en-CA"/>
+        </w:rPr>
+        <w:t xml:space="preserve">cables, receptor, silicone glue, </w:t>
+      </w:r>
+      <w:proofErr w:type="spellStart"/>
+      <w:r>
+        <w:rPr>
+          <w:lang w:val="en-CA"/>
+        </w:rPr>
+        <w:t>Veracril</w:t>
+      </w:r>
+      <w:proofErr w:type="spellEnd"/>
+      <w:r>
+        <w:rPr>
+          <w:lang w:val="en-CA"/>
+        </w:rPr>
+        <w:t xml:space="preserve"> - </w:t>
+      </w:r>
+      <w:proofErr w:type="spellStart"/>
+      <w:r>
+        <w:rPr>
+          <w:lang w:val="en-CA"/>
+        </w:rPr>
+        <w:t>autopolimerizable</w:t>
+      </w:r>
+      <w:proofErr w:type="spellEnd"/>
+      <w:r>
+        <w:rPr>
+          <w:lang w:val="en-CA"/>
+        </w:rPr>
+        <w:t xml:space="preserve"> self-curing acrylic</w:t>
+      </w:r>
+      <w:r>
+        <w:rPr>
+          <w:lang w:val="en-CA"/>
+        </w:rPr>
+        <w:t>, small recipient (plastic bottle cap), thin wood stick</w:t>
+      </w:r>
+    </w:p>
+    <w:p>
+      <w:pPr>
+        <w:pStyle w:val="ListParagraph"/>
+        <w:numPr>
+          <w:ilvl w:val="2"/>
+          <w:numId w:val="1"/>
+        </w:numPr>
+        <w:rPr>
+          <w:lang w:val="en-CA"/>
+        </w:rPr>
+      </w:pPr>
+      <w:r>
+        <w:rPr>
+          <w:lang w:val="en-CA"/>
+        </w:rPr>
+        <w:t>Insert cables, receptor and LEDs</w:t>
+      </w:r>
+      <w:r>
+        <w:rPr>
+          <w:lang w:val="en-CA"/>
+        </w:rPr>
+        <w:t xml:space="preserve"> in </w:t>
+      </w:r>
+    </w:p>
+    <w:p>
+      <w:pPr>
+        <w:pStyle w:val="Heading2"/>
+        <w:rPr>
+          <w:lang w:val="en-CA"/>
+        </w:rPr>
+      </w:pPr>
+      <w:r>
+        <w:rPr>
+          <w:lang w:val="en-CA"/>
+        </w:rPr>
+        <w:t>July 4</w:t>
+      </w:r>
+      <w:r>
+        <w:rPr>
+          <w:vertAlign w:val="superscript"/>
+          <w:lang w:val="en-CA"/>
+        </w:rPr>
+        <w:t>th</w:t>
+      </w:r>
+    </w:p>
+    <w:p>
+      <w:pPr>
+        <w:pStyle w:val="ListParagraph"/>
+        <w:numPr>
+          <w:ilvl w:val="0"/>
+          <w:numId w:val="1"/>
+        </w:numPr>
+        <w:rPr>
+          <w:lang w:val="en-CA"/>
+        </w:rPr>
+      </w:pPr>
+      <w:r>
+        <w:rPr>
+          <w:lang w:val="en-CA"/>
+        </w:rPr>
+        <w:t xml:space="preserve">Experiment 4 with </w:t>
+      </w:r>
+      <w:r>
+        <w:rPr>
+          <w:lang w:val="en-CA"/>
+        </w:rPr>
+        <w:t>SPECTRO v.6 and simple-</w:t>
+      </w:r>
+      <w:proofErr w:type="spellStart"/>
+      <w:r>
+        <w:rPr>
+          <w:lang w:val="en-CA"/>
+        </w:rPr>
+        <w:t>spectro</w:t>
+      </w:r>
+      <w:proofErr w:type="spellEnd"/>
+    </w:p>
+    <w:p>
+      <w:pPr>
+        <w:pStyle w:val="ListParagraph"/>
+        <w:numPr>
+          <w:ilvl w:val="1"/>
+          <w:numId w:val="1"/>
+        </w:numPr>
+        <w:rPr>
+          <w:lang w:val="en-CA"/>
+        </w:rPr>
+      </w:pPr>
+      <w:r>
+        <w:rPr>
+          <w:lang w:val="en-CA"/>
+        </w:rPr>
+        <w:t xml:space="preserve">Determine if the distance from the led to the receptor is appropriate </w:t>
+      </w:r>
+    </w:p>
+    <w:p>
+      <w:pPr>
+        <w:pStyle w:val="ListParagraph"/>
+        <w:numPr>
+          <w:ilvl w:val="1"/>
+          <w:numId w:val="1"/>
+        </w:numPr>
+        <w:rPr>
+          <w:lang w:val="en-CA"/>
+        </w:rPr>
+      </w:pPr>
+      <w:r>
+        <w:rPr>
+          <w:lang w:val="en-CA"/>
+        </w:rPr>
+        <w:t xml:space="preserve">Determine if the absorbance calculated by the difference of absorbance of the 2 </w:t>
+      </w:r>
+      <w:r>
+        <w:rPr>
+          <w:lang w:val="en-CA"/>
+        </w:rPr>
+        <w:t>LED</w:t>
+      </w:r>
+      <w:r>
+        <w:rPr>
+          <w:lang w:val="en-CA"/>
+        </w:rPr>
+        <w:t>s is correlated with the absorbance measured by the simple-</w:t>
+      </w:r>
+      <w:proofErr w:type="spellStart"/>
+      <w:r>
+        <w:rPr>
+          <w:lang w:val="en-CA"/>
+        </w:rPr>
+        <w:t>spectro</w:t>
+      </w:r>
+      <w:proofErr w:type="spellEnd"/>
+    </w:p>
+    <w:p>
+      <w:pPr>
+        <w:pStyle w:val="ListParagraph"/>
+        <w:numPr>
+          <w:ilvl w:val="0"/>
+          <w:numId w:val="1"/>
+        </w:numPr>
+        <w:rPr>
+          <w:lang w:val="en-CA"/>
+        </w:rPr>
+      </w:pPr>
+    </w:p>
+    <w:p>
+      <w:pPr>
+        <w:rPr>
+          <w:lang w:val="en-CA"/>
+        </w:rPr>
+      </w:pPr>
+    </w:p>
+    <w:p>
+      <w:pPr>
+        <w:rPr>
+          <w:lang w:val="en-CA"/>
+        </w:rPr>
+      </w:pPr>
+    </w:p>
+    <w:p>
+      <w:pPr>
+        <w:rPr>
+          <w:lang w:val="en-CA"/>
+        </w:rPr>
+      </w:pPr>
+    </w:p>
+    <w:p>
+      <w:pPr>
+        <w:pStyle w:val="Heading2"/>
+        <w:rPr>
+          <w:lang w:val="en-CA"/>
+        </w:rPr>
+      </w:pPr>
+      <w:r>
+        <w:rPr>
+          <w:lang w:val="en-CA"/>
+        </w:rPr>
+        <w:t>To do next</w:t>
+      </w:r>
+    </w:p>
+    <w:p>
+      <w:pPr>
+        <w:pStyle w:val="ListParagraph"/>
+        <w:rPr>
+          <w:lang w:val="en-CA"/>
+        </w:rPr>
+      </w:pPr>
+    </w:p>
+    <w:p>
+      <w:pPr>
+        <w:pStyle w:val="ListParagraph"/>
+        <w:numPr>
+          <w:ilvl w:val="0"/>
+          <w:numId w:val="1"/>
+        </w:numPr>
+        <w:rPr>
+          <w:lang w:val="en-CA"/>
+        </w:rPr>
+      </w:pPr>
+      <w:r>
+        <w:rPr>
+          <w:lang w:val="en-CA"/>
+        </w:rPr>
+        <w:t xml:space="preserve">Create v. 7 of </w:t>
+      </w:r>
+      <w:proofErr w:type="spellStart"/>
+      <w:r>
+        <w:rPr>
+          <w:lang w:val="en-CA"/>
+        </w:rPr>
+        <w:t>spectro</w:t>
+      </w:r>
+      <w:proofErr w:type="spellEnd"/>
+    </w:p>
+    <w:p>
+      <w:pPr>
+        <w:pStyle w:val="ListParagraph"/>
+        <w:numPr>
+          <w:ilvl w:val="0"/>
+          <w:numId w:val="1"/>
+        </w:numPr>
+        <w:rPr>
+          <w:lang w:val="en-CA"/>
+        </w:rPr>
+      </w:pPr>
+      <w:r>
+        <w:rPr>
+          <w:lang w:val="en-CA"/>
+        </w:rPr>
+        <w:t>What</w:t>
+      </w:r>
+      <w:r>
+        <w:rPr>
+          <w:lang w:val="en-CA"/>
+        </w:rPr>
+        <w:t>’</w:t>
+      </w:r>
+      <w:r>
+        <w:rPr>
+          <w:lang w:val="en-CA"/>
+        </w:rPr>
+        <w:t>s fluorescence</w:t>
+      </w:r>
+      <w:r>
+        <w:rPr>
+          <w:lang w:val="en-CA"/>
+        </w:rPr>
+        <w:t>?</w:t>
+      </w:r>
     </w:p>
     <w:p>
       <w:pPr>
@@ -12475,6 +12631,32 @@
         <w:rPr>
           <w:lang w:val="en-CA"/>
         </w:rPr>
+        <w:t xml:space="preserve">Write documentation on how to build the </w:t>
+      </w:r>
+      <w:proofErr w:type="spellStart"/>
+      <w:r>
+        <w:rPr>
+          <w:lang w:val="en-CA"/>
+        </w:rPr>
+        <w:t>spectro-plongeur</w:t>
+      </w:r>
+      <w:proofErr w:type="spellEnd"/>
+    </w:p>
+    <w:p>
+      <w:pPr>
+        <w:pStyle w:val="ListParagraph"/>
+        <w:numPr>
+          <w:ilvl w:val="0"/>
+          <w:numId w:val="1"/>
+        </w:numPr>
+        <w:rPr>
+          <w:lang w:val="en-CA"/>
+        </w:rPr>
+      </w:pPr>
+      <w:r>
+        <w:rPr>
+          <w:lang w:val="en-CA"/>
+        </w:rPr>
         <w:t xml:space="preserve">Write a protocol for the assessment of the concentration in real conditions, i.e. when the </w:t>
       </w:r>
       <w:proofErr w:type="spellStart"/>
@@ -12671,6 +12853,7 @@
         <w:rPr>
           <w:lang w:val="en-CA"/>
         </w:rPr>
+        <w:lastRenderedPageBreak/>
         <w:t>A part of it is already managed by the device itself</w:t>
       </w:r>
     </w:p>
@@ -12741,6 +12924,18 @@
     <w:p>
       <w:pPr>
         <w:pStyle w:val="ListParagraph"/>
+        <w:numPr>
+          <w:ilvl w:val="0"/>
+          <w:numId w:val="1"/>
+        </w:numPr>
+        <w:rPr>
+          <w:lang w:val="en-CA"/>
+        </w:rPr>
+      </w:pPr>
+    </w:p>
+    <w:p>
+      <w:pPr>
+        <w:pStyle w:val="ListParagraph"/>
         <w:rPr>
           <w:lang w:val="en-CA"/>
         </w:rPr>
@@ -12780,7 +12975,6 @@
         <w:rPr>
           <w:lang w:val="en-CA"/>
         </w:rPr>
-        <w:lastRenderedPageBreak/>
         <w:t>Input for UV -&gt; becomes input for blue led</w:t>
       </w:r>
     </w:p>

</xml_diff>